<commit_message>
cart list woring in auth
</commit_message>
<xml_diff>
--- a/Report && Presentation/raport.docx
+++ b/Report && Presentation/raport.docx
@@ -92,7 +92,7 @@
           </mc:Choice>
           <mc:Fallback>
             <w:pict>
-              <v:rect w14:anchorId="68CF18DC" id="Rectangle 14" o:spid="_x0000_s1026" style="position:absolute;margin-left:0;margin-top:-112pt;width:207.45pt;height:186pt;z-index:251661312;visibility:visible;mso-wrap-style:square;mso-height-percent:0;mso-wrap-distance-left:9pt;mso-wrap-distance-top:0;mso-wrap-distance-right:9pt;mso-wrap-distance-bottom:0;mso-position-horizontal:left;mso-position-horizontal-relative:page;mso-position-vertical:absolute;mso-position-vertical-relative:text;mso-height-percent:0;mso-height-relative:margin;v-text-anchor:middle" o:gfxdata="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" stroked="f" strokeweight="1pt">
+              <v:rect w14:anchorId="7F22867A" id="Rectangle 14" o:spid="_x0000_s1026" style="position:absolute;margin-left:0;margin-top:-112pt;width:207.45pt;height:186pt;z-index:251661312;visibility:visible;mso-wrap-style:square;mso-height-percent:0;mso-wrap-distance-left:9pt;mso-wrap-distance-top:0;mso-wrap-distance-right:9pt;mso-wrap-distance-bottom:0;mso-position-horizontal:left;mso-position-horizontal-relative:page;mso-position-vertical:absolute;mso-position-vertical-relative:text;mso-height-percent:0;mso-height-relative:margin;v-text-anchor:middle" o:gfxdata="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" stroked="f" strokeweight="1pt">
                 <v:fill r:id="rId8" o:title="" recolor="t" rotate="t" type="frame"/>
                 <w10:wrap anchorx="page"/>
               </v:rect>
@@ -956,7 +956,7 @@
           </mc:Choice>
           <mc:Fallback>
             <w:pict>
-              <v:group w14:anchorId="091E3EDE" id="Groupe 22" o:spid="_x0000_s1026" alt="&quot;&quot;" style="position:absolute;margin-left:6.05pt;margin-top:-66pt;width:597.6pt;height:840.3pt;z-index:-251657216;mso-position-horizontal-relative:page" coordsize="11955,15841" o:gfxdata="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">
+              <v:group w14:anchorId="5DB3EEAF" id="Groupe 22" o:spid="_x0000_s1026" alt="&quot;&quot;" style="position:absolute;margin-left:6.05pt;margin-top:-66pt;width:597.6pt;height:840.3pt;z-index:-251657216;mso-position-horizontal-relative:page" coordsize="11955,15841" o:gfxdata="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">
                 <v:group id="Groupe 23" o:spid="_x0000_s1027" style="position:absolute;left:6586;width:5369;height:2980" coordorigin="6586" coordsize="5369,2980" o:gfxdata="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">
                   <v:shape id="Forme automatique 24" o:spid="_x0000_s1028" style="position:absolute;left:6586;width:3578;height:2980;visibility:visible;mso-wrap-style:square;v-text-anchor:top" coordsize="3578,2980" o:gfxdata="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" path="m1786,591l1194,,,,1188,1188,1786,591m3577,2383l2980,1786r-597,597l2980,2980r597,-597e" fillcolor="#a5a5a5 [3206]" stroked="f">
                     <v:path arrowok="t" o:connecttype="custom" o:connectlocs="1786,591;1194,0;0,0;1188,1188;1786,591;3577,2383;2980,1786;2383,2383;2980,2980;3577,2383" o:connectangles="0,0,0,0,0,0,0,0,0,0"/>
@@ -7689,7 +7689,7 @@
           </mc:Choice>
           <mc:Fallback>
             <w:pict>
-              <v:rect w14:anchorId="6AE35F8A" id="Rectangle 37" o:spid="_x0000_s1026" style="position:absolute;margin-left:43.5pt;margin-top:.4pt;width:339.95pt;height:244pt;z-index:251666432;visibility:visible;mso-wrap-style:square;mso-width-percent:0;mso-height-percent:0;mso-wrap-distance-left:9pt;mso-wrap-distance-top:0;mso-wrap-distance-right:9pt;mso-wrap-distance-bottom:0;mso-position-horizontal:absolute;mso-position-horizontal-relative:margin;mso-position-vertical:absolute;mso-position-vertical-relative:text;mso-width-percent:0;mso-height-percent:0;mso-width-relative:margin;mso-height-relative:margin;v-text-anchor:middle" o:gfxdata="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" stroked="f" strokeweight="1pt">
+              <v:rect w14:anchorId="254288A7" id="Rectangle 37" o:spid="_x0000_s1026" style="position:absolute;margin-left:43.5pt;margin-top:.4pt;width:339.95pt;height:244pt;z-index:251666432;visibility:visible;mso-wrap-style:square;mso-width-percent:0;mso-height-percent:0;mso-wrap-distance-left:9pt;mso-wrap-distance-top:0;mso-wrap-distance-right:9pt;mso-wrap-distance-bottom:0;mso-position-horizontal:absolute;mso-position-horizontal-relative:margin;mso-position-vertical:absolute;mso-position-vertical-relative:text;mso-width-percent:0;mso-height-percent:0;mso-width-relative:margin;mso-height-relative:margin;v-text-anchor:middle" o:gfxdata="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" stroked="f" strokeweight="1pt">
                 <v:fill r:id="rId13" o:title="" recolor="t" rotate="t" type="frame"/>
                 <w10:wrap anchorx="margin"/>
               </v:rect>
@@ -8805,7 +8805,7 @@
           </mc:Choice>
           <mc:Fallback>
             <w:pict>
-              <v:rect w14:anchorId="2282AEBE" id="Rectangle 44" o:spid="_x0000_s1026" style="position:absolute;margin-left:0;margin-top:15.2pt;width:29.5pt;height:28.5pt;z-index:251673600;visibility:visible;mso-wrap-style:square;mso-width-percent:0;mso-height-percent:0;mso-wrap-distance-left:9pt;mso-wrap-distance-top:0;mso-wrap-distance-right:9pt;mso-wrap-distance-bottom:0;mso-position-horizontal:left;mso-position-horizontal-relative:margin;mso-position-vertical:absolute;mso-position-vertical-relative:text;mso-width-percent:0;mso-height-percent:0;mso-width-relative:margin;mso-height-relative:margin;v-text-anchor:middle" o:gfxdata="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" stroked="f" strokeweight="1pt">
+              <v:rect w14:anchorId="6EBF2561" id="Rectangle 44" o:spid="_x0000_s1026" style="position:absolute;margin-left:0;margin-top:15.2pt;width:29.5pt;height:28.5pt;z-index:251673600;visibility:visible;mso-wrap-style:square;mso-width-percent:0;mso-height-percent:0;mso-wrap-distance-left:9pt;mso-wrap-distance-top:0;mso-wrap-distance-right:9pt;mso-wrap-distance-bottom:0;mso-position-horizontal:left;mso-position-horizontal-relative:margin;mso-position-vertical:absolute;mso-position-vertical-relative:text;mso-width-percent:0;mso-height-percent:0;mso-width-relative:margin;mso-height-relative:margin;v-text-anchor:middle" o:gfxdata="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" stroked="f" strokeweight="1pt">
                 <v:fill r:id="rId28" o:title="" recolor="t" rotate="t" type="frame"/>
                 <w10:wrap type="square" anchorx="margin"/>
               </v:rect>
@@ -11843,7 +11843,7 @@
         </mc:Choice>
         <mc:Fallback>
           <w:pict>
-            <v:rect w14:anchorId="103073D4" id="Rectangle 33" o:spid="_x0000_s1026" style="position:absolute;margin-left:-69.35pt;margin-top:-19.05pt;width:80.4pt;height:65.8pt;z-index:251659264;visibility:visible;mso-wrap-style:square;mso-width-percent:0;mso-height-percent:0;mso-wrap-distance-left:9pt;mso-wrap-distance-top:0;mso-wrap-distance-right:9pt;mso-wrap-distance-bottom:0;mso-position-horizontal:absolute;mso-position-horizontal-relative:margin;mso-position-vertical:absolute;mso-position-vertical-relative:text;mso-width-percent:0;mso-height-percent:0;mso-width-relative:margin;mso-height-relative:margin;v-text-anchor:middle" o:gfxdata="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" stroked="f" strokeweight="1pt">
+            <v:rect w14:anchorId="0CCDED51" id="Rectangle 33" o:spid="_x0000_s1026" style="position:absolute;margin-left:-69.35pt;margin-top:-19.05pt;width:80.4pt;height:65.8pt;z-index:251659264;visibility:visible;mso-wrap-style:square;mso-width-percent:0;mso-height-percent:0;mso-wrap-distance-left:9pt;mso-wrap-distance-top:0;mso-wrap-distance-right:9pt;mso-wrap-distance-bottom:0;mso-position-horizontal:absolute;mso-position-horizontal-relative:margin;mso-position-vertical:absolute;mso-position-vertical-relative:text;mso-width-percent:0;mso-height-percent:0;mso-width-relative:margin;mso-height-relative:margin;v-text-anchor:middle" o:gfxdata="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" stroked="f" strokeweight="1pt">
               <v:fill r:id="rId2" o:title="" recolor="t" rotate="t" type="frame"/>
               <w10:wrap anchorx="margin"/>
             </v:rect>

</xml_diff>